<commit_message>
DocPac Oct 1 Patch
</commit_message>
<xml_diff>
--- a/docpac_oct1/docpac_oct1.docx
+++ b/docpac_oct1/docpac_oct1.docx
@@ -134,28 +134,10 @@
         </w:numPr>
       </w:pPr>
       <w:r>
-        <w:t xml:space="preserve">Successfully use </w:t>
-      </w:r>
-      <w:r>
-        <w:t xml:space="preserve">EJS </w:t>
-      </w:r>
-      <w:r>
-        <w:t>to create templates</w:t>
-      </w:r>
-      <w:r>
-        <w:t xml:space="preserve"> to serve with ExpressJS</w:t>
-      </w:r>
-    </w:p>
-    <w:p>
-      <w:pPr>
-        <w:pStyle w:val="ListParagraph"/>
-        <w:numPr>
-          <w:ilvl w:val="1"/>
-          <w:numId w:val="20"/>
-        </w:numPr>
-      </w:pPr>
-      <w:r>
-        <w:t>(Change the output of a webpage before sending to the user)</w:t>
+        <w:t>Conso</w:t>
+      </w:r>
+      <w:r>
+        <w:t>lidate and organize all Notebook tutorials to this point</w:t>
       </w:r>
     </w:p>
     <w:p>
@@ -167,16 +149,7 @@
         </w:numPr>
       </w:pPr>
       <w:r>
-        <w:t>U</w:t>
-      </w:r>
-      <w:r>
-        <w:t>se</w:t>
-      </w:r>
-      <w:r>
-        <w:t xml:space="preserve"> repository</w:t>
-      </w:r>
-      <w:r>
-        <w:t xml:space="preserve"> branching to organize complex Git projects</w:t>
+        <w:t>Learn how to use KanBan boards to manage projects</w:t>
       </w:r>
     </w:p>
     <w:p>
@@ -188,7 +161,13 @@
         </w:numPr>
       </w:pPr>
       <w:r>
-        <w:t>Review the basics of Javascript and prepare to study the language</w:t>
+        <w:t xml:space="preserve">Be able to </w:t>
+      </w:r>
+      <w:r>
+        <w:t xml:space="preserve">create </w:t>
+      </w:r>
+      <w:r>
+        <w:t>an ExpressJS HTTP server from memory</w:t>
       </w:r>
     </w:p>
     <w:p>
@@ -383,13 +362,7 @@
         </w:drawing>
       </w:r>
       <w:r>
-        <w:t xml:space="preserve"> “Notebook </w:t>
-      </w:r>
-      <w:r>
-        <w:t>2</w:t>
-      </w:r>
-      <w:r>
-        <w:t xml:space="preserve">: </w:t>
+        <w:t xml:space="preserve"> “Notebook 2: </w:t>
       </w:r>
       <w:r>
         <w:t>NodeJS HTTP Server</w:t>
@@ -460,13 +433,7 @@
         </w:drawing>
       </w:r>
       <w:r>
-        <w:t xml:space="preserve"> “Notebook </w:t>
-      </w:r>
-      <w:r>
-        <w:t>3</w:t>
-      </w:r>
-      <w:r>
-        <w:t>: Using ExpressJS with NodeJS”</w:t>
+        <w:t xml:space="preserve"> “Notebook 3: Using ExpressJS with NodeJS”</w:t>
       </w:r>
     </w:p>
     <w:p>
@@ -531,13 +498,7 @@
         </w:drawing>
       </w:r>
       <w:r>
-        <w:t xml:space="preserve"> “Notebook </w:t>
-      </w:r>
-      <w:r>
-        <w:t>4</w:t>
-      </w:r>
-      <w:r>
-        <w:t xml:space="preserve">: </w:t>
+        <w:t xml:space="preserve"> “Notebook 4: </w:t>
       </w:r>
       <w:r>
         <w:t>Using EJS with ExpressJS</w:t>
@@ -856,13 +817,8 @@
         <w:t>]</w:t>
       </w:r>
       <w:r>
-        <w:t xml:space="preserve"> Project Management with </w:t>
-      </w:r>
-      <w:proofErr w:type="spellStart"/>
-      <w:r>
-        <w:t>KanBan</w:t>
-      </w:r>
-      <w:proofErr w:type="spellEnd"/>
+        <w:t xml:space="preserve"> Project Management with KanBan</w:t>
+      </w:r>
     </w:p>
     <w:p>
       <w:pPr>
@@ -907,10 +863,7 @@
       </w:pPr>
       <w:r>
         <w:lastRenderedPageBreak/>
-        <w:t>Notebook</w:t>
-      </w:r>
-      <w:r>
-        <w:t xml:space="preserve"> 1:</w:t>
+        <w:t>Notebook 1:</w:t>
       </w:r>
       <w:r>
         <w:t xml:space="preserve"> Initializing a NodeJS Project</w:t>
@@ -988,39 +941,7 @@
           <w:sz w:val="22"/>
           <w:szCs w:val="20"/>
         </w:rPr>
-        <w:t>How to use ‘</w:t>
-      </w:r>
-      <w:proofErr w:type="spellStart"/>
-      <w:r>
-        <w:rPr>
-          <w:sz w:val="22"/>
-          <w:szCs w:val="20"/>
-        </w:rPr>
-        <w:t>npm</w:t>
-      </w:r>
-      <w:proofErr w:type="spellEnd"/>
-      <w:r>
-        <w:rPr>
-          <w:sz w:val="22"/>
-          <w:szCs w:val="20"/>
-        </w:rPr>
-        <w:t xml:space="preserve"> </w:t>
-      </w:r>
-      <w:proofErr w:type="spellStart"/>
-      <w:r>
-        <w:rPr>
-          <w:sz w:val="22"/>
-          <w:szCs w:val="20"/>
-        </w:rPr>
-        <w:t>init</w:t>
-      </w:r>
-      <w:proofErr w:type="spellEnd"/>
-      <w:r>
-        <w:rPr>
-          <w:sz w:val="22"/>
-          <w:szCs w:val="20"/>
-        </w:rPr>
-        <w:t>’</w:t>
+        <w:t>How to use ‘npm init’</w:t>
       </w:r>
     </w:p>
     <w:p>
@@ -1040,23 +961,7 @@
           <w:sz w:val="22"/>
           <w:szCs w:val="20"/>
         </w:rPr>
-        <w:t>How make a main *.</w:t>
-      </w:r>
-      <w:proofErr w:type="spellStart"/>
-      <w:r>
-        <w:rPr>
-          <w:sz w:val="22"/>
-          <w:szCs w:val="20"/>
-        </w:rPr>
-        <w:t>js</w:t>
-      </w:r>
-      <w:proofErr w:type="spellEnd"/>
-      <w:r>
-        <w:rPr>
-          <w:sz w:val="22"/>
-          <w:szCs w:val="20"/>
-        </w:rPr>
-        <w:t xml:space="preserve"> file for the project</w:t>
+        <w:t>How make a main *.js file for the project</w:t>
       </w:r>
     </w:p>
     <w:p>
@@ -1084,24 +989,12 @@
         <w:pStyle w:val="Heading1"/>
       </w:pPr>
       <w:r>
-        <w:t xml:space="preserve">Notebook </w:t>
-      </w:r>
-      <w:r>
-        <w:t>2</w:t>
-      </w:r>
-      <w:r>
-        <w:t xml:space="preserve">: NodeJS </w:t>
-      </w:r>
-      <w:r>
-        <w:t>HTTP Server</w:t>
+        <w:t>Notebook 2: NodeJS HTTP Server</w:t>
       </w:r>
     </w:p>
     <w:p>
       <w:r>
-        <w:t>M</w:t>
-      </w:r>
-      <w:r>
-        <w:t>ust cover these topics:</w:t>
+        <w:t>Must cover these topics:</w:t>
       </w:r>
     </w:p>
     <w:p>
@@ -1267,7 +1160,6 @@
         </w:rPr>
         <w:t xml:space="preserve">How to use </w:t>
       </w:r>
-      <w:proofErr w:type="spellStart"/>
       <w:r>
         <w:rPr>
           <w:b/>
@@ -1277,7 +1169,6 @@
         </w:rPr>
         <w:t>npm</w:t>
       </w:r>
-      <w:proofErr w:type="spellEnd"/>
       <w:r>
         <w:rPr>
           <w:sz w:val="22"/>
@@ -1398,14 +1289,7 @@
           <w:sz w:val="22"/>
           <w:szCs w:val="20"/>
         </w:rPr>
-        <w:t xml:space="preserve">How to start a listen server with </w:t>
-      </w:r>
-      <w:r>
-        <w:rPr>
-          <w:sz w:val="22"/>
-          <w:szCs w:val="20"/>
-        </w:rPr>
-        <w:t>ExpressJS</w:t>
+        <w:t>How to start a listen server with ExpressJS</w:t>
       </w:r>
     </w:p>
     <w:p>
@@ -1467,23 +1351,7 @@
           <w:sz w:val="22"/>
           <w:szCs w:val="20"/>
         </w:rPr>
-        <w:t xml:space="preserve">How to change </w:t>
-      </w:r>
-      <w:proofErr w:type="spellStart"/>
-      <w:r>
-        <w:rPr>
-          <w:sz w:val="22"/>
-          <w:szCs w:val="20"/>
-        </w:rPr>
-        <w:t>ExpressJS’s</w:t>
-      </w:r>
-      <w:proofErr w:type="spellEnd"/>
-      <w:r>
-        <w:rPr>
-          <w:sz w:val="22"/>
-          <w:szCs w:val="20"/>
-        </w:rPr>
-        <w:t xml:space="preserve"> view engine to </w:t>
+        <w:t xml:space="preserve">How to change ExpressJS’s view engine to </w:t>
       </w:r>
       <w:r>
         <w:rPr>
@@ -1613,7 +1481,6 @@
         </w:rPr>
         <w:t xml:space="preserve">( Using </w:t>
       </w:r>
-      <w:proofErr w:type="spellStart"/>
       <w:r>
         <w:rPr>
           <w:i/>
@@ -1621,17 +1488,7 @@
           <w:sz w:val="22"/>
           <w:szCs w:val="20"/>
         </w:rPr>
-        <w:t>res.render</w:t>
-      </w:r>
-      <w:proofErr w:type="spellEnd"/>
-      <w:r>
-        <w:rPr>
-          <w:i/>
-          <w:iCs/>
-          <w:sz w:val="22"/>
-          <w:szCs w:val="20"/>
-        </w:rPr>
-        <w:t xml:space="preserve">() </w:t>
+        <w:t xml:space="preserve">res.render() </w:t>
       </w:r>
       <w:r>
         <w:rPr>
@@ -3136,16 +2993,7 @@
               </w:drawing>
             </w:r>
             <w:r>
-              <w:t xml:space="preserve">  Notebook </w:t>
-            </w:r>
-            <w:r>
-              <w:t>2</w:t>
-            </w:r>
-            <w:r>
-              <w:t xml:space="preserve">: </w:t>
-            </w:r>
-            <w:r>
-              <w:t>NodeJS HTTP Server</w:t>
+              <w:t xml:space="preserve">  Notebook 2: NodeJS HTTP Server</w:t>
             </w:r>
           </w:p>
         </w:tc>
@@ -3316,16 +3164,7 @@
               </w:drawing>
             </w:r>
             <w:r>
-              <w:t xml:space="preserve">  Notebook </w:t>
-            </w:r>
-            <w:r>
-              <w:t>3</w:t>
-            </w:r>
-            <w:r>
-              <w:t xml:space="preserve">: </w:t>
-            </w:r>
-            <w:r>
-              <w:t>Using ExpressJS with NodeJS</w:t>
+              <w:t xml:space="preserve">  Notebook 3: Using ExpressJS with NodeJS</w:t>
             </w:r>
           </w:p>
         </w:tc>
@@ -3656,10 +3495,7 @@
               </w:drawing>
             </w:r>
             <w:r>
-              <w:t xml:space="preserve">  </w:t>
-            </w:r>
-            <w:r>
-              <w:t>Trello Board</w:t>
+              <w:t xml:space="preserve">  Trello Board</w:t>
             </w:r>
           </w:p>
         </w:tc>
@@ -4144,21 +3980,21 @@
         <v:path o:extrusionok="f" gradientshapeok="t" o:connecttype="rect"/>
         <o:lock v:ext="edit" aspectratio="t"/>
       </v:shapetype>
-      <v:shape id="_x0000_i1464" type="#_x0000_t75" alt="Download from cloud" style="width:15.9pt;height:15.9pt;visibility:visible;mso-wrap-style:square" o:bullet="t">
+      <v:shape id="_x0000_i1026" type="#_x0000_t75" alt="Download from cloud" style="width:15.9pt;height:15.9pt;visibility:visible;mso-wrap-style:square" o:bullet="t">
         <v:imagedata r:id="rId1" o:title="Download from cloud"/>
       </v:shape>
     </w:pict>
   </w:numPicBullet>
   <w:numPicBullet w:numPicBulletId="1">
     <w:pict>
-      <v:shape id="_x0000_i1465" type="#_x0000_t75" alt="Eye Icon - Free Download at Icons8" style="width:25.1pt;height:25.1pt;flip:y;visibility:visible;mso-wrap-style:square" o:bullet="t">
+      <v:shape id="_x0000_i1027" type="#_x0000_t75" alt="Eye Icon - Free Download at Icons8" style="width:25.1pt;height:25.1pt;flip:y;visibility:visible;mso-wrap-style:square" o:bullet="t">
         <v:imagedata r:id="rId2" o:title="Eye Icon - Free Download at Icons8"/>
       </v:shape>
     </w:pict>
   </w:numPicBullet>
   <w:numPicBullet w:numPicBulletId="2">
     <w:pict>
-      <v:shape id="_x0000_i1466" type="#_x0000_t75" alt="Pencil Svg Png Icon Free Download (#376363 ..." style="width:12.55pt;height:13.4pt;visibility:visible;mso-wrap-style:square" o:bullet="t">
+      <v:shape id="_x0000_i1028" type="#_x0000_t75" alt="Pencil Svg Png Icon Free Download (#376363 ..." style="width:12.55pt;height:13.4pt;visibility:visible;mso-wrap-style:square" o:bullet="t">
         <v:imagedata r:id="rId3" o:title="Pencil Svg Png Icon Free Download (#376363 "/>
       </v:shape>
     </w:pict>
@@ -11114,19 +10950,6 @@
 </file>
 
 <file path=customXml/item2.xml><?xml version="1.0" encoding="utf-8"?>
-<b:Sources xmlns:b="http://schemas.openxmlformats.org/officeDocument/2006/bibliography" xmlns="http://schemas.openxmlformats.org/officeDocument/2006/bibliography" SelectedStyle="\APASixthEditionOfficeOnline.xsl" StyleName="APA" Version="6"/>
-</file>
-
-<file path=customXml/item3.xml><?xml version="1.0" encoding="utf-8"?>
-<?mso-contentType ?>
-<FormTemplates xmlns="http://schemas.microsoft.com/sharepoint/v3/contenttype/forms">
-  <Display>DocumentLibraryForm</Display>
-  <Edit>DocumentLibraryForm</Edit>
-  <New>DocumentLibraryForm</New>
-</FormTemplates>
-</file>
-
-<file path=customXml/item4.xml><?xml version="1.0" encoding="utf-8"?>
 <ct:contentTypeSchema xmlns:ct="http://schemas.microsoft.com/office/2006/metadata/contentType" xmlns:ma="http://schemas.microsoft.com/office/2006/metadata/properties/metaAttributes" ct:_="" ma:_="" ma:contentTypeName="Document" ma:contentTypeID="0x010100ABA223F759147049B9D8A25DED07DD24" ma:contentTypeVersion="14" ma:contentTypeDescription="Create a new document." ma:contentTypeScope="" ma:versionID="754cccfe17833f4d06e0267dc9c12ab7">
   <xsd:schema xmlns:xsd="http://www.w3.org/2001/XMLSchema" xmlns:xs="http://www.w3.org/2001/XMLSchema" xmlns:p="http://schemas.microsoft.com/office/2006/metadata/properties" xmlns:ns3="cc9255bc-4d99-4f42-bba5-857cbcc6e725" xmlns:ns4="fc2bff61-6a31-4c51-9f32-b9bba46405e5" targetNamespace="http://schemas.microsoft.com/office/2006/metadata/properties" ma:root="true" ma:fieldsID="e32414dc8724dfdc561355c14801bc84" ns3:_="" ns4:_="">
     <xsd:import namespace="cc9255bc-4d99-4f42-bba5-857cbcc6e725"/>
@@ -11355,6 +11178,19 @@
 </ct:contentTypeSchema>
 </file>
 
+<file path=customXml/item3.xml><?xml version="1.0" encoding="utf-8"?>
+<?mso-contentType ?>
+<FormTemplates xmlns="http://schemas.microsoft.com/sharepoint/v3/contenttype/forms">
+  <Display>DocumentLibraryForm</Display>
+  <Edit>DocumentLibraryForm</Edit>
+  <New>DocumentLibraryForm</New>
+</FormTemplates>
+</file>
+
+<file path=customXml/item4.xml><?xml version="1.0" encoding="utf-8"?>
+<b:Sources xmlns:b="http://schemas.openxmlformats.org/officeDocument/2006/bibliography" xmlns="http://schemas.openxmlformats.org/officeDocument/2006/bibliography" SelectedStyle="\APASixthEditionOfficeOnline.xsl" StyleName="APA" Version="6"/>
+</file>
+
 <file path=customXml/itemProps1.xml><?xml version="1.0" encoding="utf-8"?>
 <ds:datastoreItem xmlns:ds="http://schemas.openxmlformats.org/officeDocument/2006/customXml" ds:itemID="{9849282B-67B3-426A-88CF-06741A57A774}">
   <ds:schemaRefs>
@@ -11365,22 +11201,6 @@
 </file>
 
 <file path=customXml/itemProps2.xml><?xml version="1.0" encoding="utf-8"?>
-<ds:datastoreItem xmlns:ds="http://schemas.openxmlformats.org/officeDocument/2006/customXml" ds:itemID="{8D9B8DDB-91C6-4602-80C7-CFCBCFC1E845}">
-  <ds:schemaRefs>
-    <ds:schemaRef ds:uri="http://schemas.openxmlformats.org/officeDocument/2006/bibliography"/>
-  </ds:schemaRefs>
-</ds:datastoreItem>
-</file>
-
-<file path=customXml/itemProps3.xml><?xml version="1.0" encoding="utf-8"?>
-<ds:datastoreItem xmlns:ds="http://schemas.openxmlformats.org/officeDocument/2006/customXml" ds:itemID="{E1348E40-A9A5-4199-92A0-5FD0DEFF8C5D}">
-  <ds:schemaRefs>
-    <ds:schemaRef ds:uri="http://schemas.microsoft.com/sharepoint/v3/contenttype/forms"/>
-  </ds:schemaRefs>
-</ds:datastoreItem>
-</file>
-
-<file path=customXml/itemProps4.xml><?xml version="1.0" encoding="utf-8"?>
 <ds:datastoreItem xmlns:ds="http://schemas.openxmlformats.org/officeDocument/2006/customXml" ds:itemID="{F3D352BD-A389-4E68-9D82-FA4447C25180}">
   <ds:schemaRefs>
     <ds:schemaRef ds:uri="http://schemas.microsoft.com/office/2006/metadata/contentType"/>
@@ -11397,4 +11217,20 @@
     <ds:schemaRef ds:uri="http://schemas.microsoft.com/internal/obd"/>
   </ds:schemaRefs>
 </ds:datastoreItem>
+</file>
+
+<file path=customXml/itemProps3.xml><?xml version="1.0" encoding="utf-8"?>
+<ds:datastoreItem xmlns:ds="http://schemas.openxmlformats.org/officeDocument/2006/customXml" ds:itemID="{E1348E40-A9A5-4199-92A0-5FD0DEFF8C5D}">
+  <ds:schemaRefs>
+    <ds:schemaRef ds:uri="http://schemas.microsoft.com/sharepoint/v3/contenttype/forms"/>
+  </ds:schemaRefs>
+</ds:datastoreItem>
+</file>
+
+<file path=customXml/itemProps4.xml><?xml version="1.0" encoding="utf-8"?>
+<ds:datastoreItem xmlns:ds="http://schemas.openxmlformats.org/officeDocument/2006/customXml" ds:itemID="{8D9B8DDB-91C6-4602-80C7-CFCBCFC1E845}">
+  <ds:schemaRefs>
+    <ds:schemaRef ds:uri="http://schemas.openxmlformats.org/officeDocument/2006/bibliography"/>
+  </ds:schemaRefs>
+</ds:datastoreItem>
 </file>
</xml_diff>